<commit_message>
Update Hashim Project Phase 3 Documentation.docx
</commit_message>
<xml_diff>
--- a/Hashim Project Phase 3 Documentation.docx
+++ b/Hashim Project Phase 3 Documentation.docx
@@ -105,7 +105,43 @@
           <w:sz w:val="24"/>
           <w:szCs w:val="24"/>
         </w:rPr>
-        <w:t xml:space="preserve">The api test automation tool used for this project in nightwatch js tool. We will be using the @nightwatch/apitesting plugin to perform our testing. SuperTest is a framework used for </w:t>
+        <w:t xml:space="preserve">The </w:t>
+      </w:r>
+      <w:proofErr w:type="spellStart"/>
+      <w:r>
+        <w:rPr>
+          <w:rFonts w:ascii="Times New Roman" w:hAnsi="Times New Roman" w:cs="Times New Roman"/>
+          <w:sz w:val="24"/>
+          <w:szCs w:val="24"/>
+        </w:rPr>
+        <w:t>api</w:t>
+      </w:r>
+      <w:proofErr w:type="spellEnd"/>
+      <w:r>
+        <w:rPr>
+          <w:rFonts w:ascii="Times New Roman" w:hAnsi="Times New Roman" w:cs="Times New Roman"/>
+          <w:sz w:val="24"/>
+          <w:szCs w:val="24"/>
+        </w:rPr>
+        <w:t xml:space="preserve"> test automation tool used for this project in nightwatch js tool. We will be using the @nightwatch/apitesting plugin to perform our testing. </w:t>
+      </w:r>
+      <w:proofErr w:type="spellStart"/>
+      <w:r>
+        <w:rPr>
+          <w:rFonts w:ascii="Times New Roman" w:hAnsi="Times New Roman" w:cs="Times New Roman"/>
+          <w:sz w:val="24"/>
+          <w:szCs w:val="24"/>
+        </w:rPr>
+        <w:t>SuperTest</w:t>
+      </w:r>
+      <w:proofErr w:type="spellEnd"/>
+      <w:r>
+        <w:rPr>
+          <w:rFonts w:ascii="Times New Roman" w:hAnsi="Times New Roman" w:cs="Times New Roman"/>
+          <w:sz w:val="24"/>
+          <w:szCs w:val="24"/>
+        </w:rPr>
+        <w:t xml:space="preserve"> is a framework used for </w:t>
       </w:r>
       <w:r>
         <w:rPr>
@@ -216,8 +252,54 @@
           <w:sz w:val="24"/>
           <w:szCs w:val="24"/>
         </w:rPr>
-        <w:t>From a command line run npm init nightwatch@latest</w:t>
-      </w:r>
+        <w:t xml:space="preserve">From a command line run </w:t>
+      </w:r>
+      <w:proofErr w:type="spellStart"/>
+      <w:r>
+        <w:rPr>
+          <w:rFonts w:ascii="Times New Roman" w:hAnsi="Times New Roman" w:cs="Times New Roman"/>
+          <w:sz w:val="24"/>
+          <w:szCs w:val="24"/>
+        </w:rPr>
+        <w:t>npm</w:t>
+      </w:r>
+      <w:proofErr w:type="spellEnd"/>
+      <w:r>
+        <w:rPr>
+          <w:rFonts w:ascii="Times New Roman" w:hAnsi="Times New Roman" w:cs="Times New Roman"/>
+          <w:sz w:val="24"/>
+          <w:szCs w:val="24"/>
+        </w:rPr>
+        <w:t xml:space="preserve"> </w:t>
+      </w:r>
+      <w:proofErr w:type="spellStart"/>
+      <w:r>
+        <w:rPr>
+          <w:rFonts w:ascii="Times New Roman" w:hAnsi="Times New Roman" w:cs="Times New Roman"/>
+          <w:sz w:val="24"/>
+          <w:szCs w:val="24"/>
+        </w:rPr>
+        <w:t>init</w:t>
+      </w:r>
+      <w:proofErr w:type="spellEnd"/>
+      <w:r>
+        <w:rPr>
+          <w:rFonts w:ascii="Times New Roman" w:hAnsi="Times New Roman" w:cs="Times New Roman"/>
+          <w:sz w:val="24"/>
+          <w:szCs w:val="24"/>
+        </w:rPr>
+        <w:t xml:space="preserve"> </w:t>
+      </w:r>
+      <w:proofErr w:type="spellStart"/>
+      <w:r>
+        <w:rPr>
+          <w:rFonts w:ascii="Times New Roman" w:hAnsi="Times New Roman" w:cs="Times New Roman"/>
+          <w:sz w:val="24"/>
+          <w:szCs w:val="24"/>
+        </w:rPr>
+        <w:t>nightwatch@latest</w:t>
+      </w:r>
+      <w:proofErr w:type="spellEnd"/>
     </w:p>
     <w:p>
       <w:pPr>
@@ -282,7 +364,25 @@
           <w:sz w:val="24"/>
           <w:szCs w:val="24"/>
         </w:rPr>
-        <w:t>Add the API testing plugin by running npm install @nightwatch/apitesting @types/supertest --save-dev</w:t>
+        <w:t xml:space="preserve">Add the API testing plugin by running </w:t>
+      </w:r>
+      <w:proofErr w:type="spellStart"/>
+      <w:r>
+        <w:rPr>
+          <w:rFonts w:ascii="Times New Roman" w:hAnsi="Times New Roman" w:cs="Times New Roman"/>
+          <w:sz w:val="24"/>
+          <w:szCs w:val="24"/>
+        </w:rPr>
+        <w:t>npm</w:t>
+      </w:r>
+      <w:proofErr w:type="spellEnd"/>
+      <w:r>
+        <w:rPr>
+          <w:rFonts w:ascii="Times New Roman" w:hAnsi="Times New Roman" w:cs="Times New Roman"/>
+          <w:sz w:val="24"/>
+          <w:szCs w:val="24"/>
+        </w:rPr>
+        <w:t xml:space="preserve"> install @nightwatch/apitesting @types/supertest --save-dev</w:t>
       </w:r>
     </w:p>
     <w:p>
@@ -342,16 +442,29 @@
         </w:rPr>
         <w:t xml:space="preserve"> </w:t>
       </w:r>
-      <w:r>
-        <w:rPr>
-          <w:rFonts w:ascii="Times New Roman" w:eastAsia="Times New Roman" w:hAnsi="Times New Roman" w:cs="Times New Roman"/>
-          <w:kern w:val="0"/>
-          <w:sz w:val="24"/>
-          <w:szCs w:val="24"/>
-          <w14:ligatures w14:val="none"/>
-        </w:rPr>
-        <w:t>npx nightwatch [</w:t>
-      </w:r>
+      <w:proofErr w:type="spellStart"/>
+      <w:r>
+        <w:rPr>
+          <w:rFonts w:ascii="Times New Roman" w:eastAsia="Times New Roman" w:hAnsi="Times New Roman" w:cs="Times New Roman"/>
+          <w:kern w:val="0"/>
+          <w:sz w:val="24"/>
+          <w:szCs w:val="24"/>
+          <w14:ligatures w14:val="none"/>
+        </w:rPr>
+        <w:t>npx</w:t>
+      </w:r>
+      <w:proofErr w:type="spellEnd"/>
+      <w:r>
+        <w:rPr>
+          <w:rFonts w:ascii="Times New Roman" w:eastAsia="Times New Roman" w:hAnsi="Times New Roman" w:cs="Times New Roman"/>
+          <w:kern w:val="0"/>
+          <w:sz w:val="24"/>
+          <w:szCs w:val="24"/>
+          <w14:ligatures w14:val="none"/>
+        </w:rPr>
+        <w:t xml:space="preserve"> nightwatch [</w:t>
+      </w:r>
+      <w:proofErr w:type="spellStart"/>
       <w:r>
         <w:rPr>
           <w:rFonts w:ascii="Times New Roman" w:eastAsia="Times New Roman" w:hAnsi="Times New Roman" w:cs="Times New Roman"/>
@@ -382,6 +495,7 @@
         </w:rPr>
         <w:t>folder</w:t>
       </w:r>
+      <w:proofErr w:type="spellEnd"/>
       <w:r>
         <w:rPr>
           <w:rFonts w:ascii="Times New Roman" w:eastAsia="Times New Roman" w:hAnsi="Times New Roman" w:cs="Times New Roman"/>
@@ -804,6 +918,344 @@
           <w14:ligatures w14:val="none"/>
         </w:rPr>
         <w:t>Update User</w:t>
+      </w:r>
+    </w:p>
+    <w:p>
+      <w:pPr>
+        <w:spacing w:before="100" w:beforeAutospacing="1" w:after="100" w:afterAutospacing="1" w:line="240" w:lineRule="auto"/>
+        <w:rPr>
+          <w:rFonts w:ascii="Times New Roman" w:eastAsia="Times New Roman" w:hAnsi="Times New Roman" w:cs="Times New Roman"/>
+          <w:b/>
+          <w:bCs/>
+          <w:kern w:val="0"/>
+          <w:sz w:val="32"/>
+          <w:szCs w:val="32"/>
+          <w14:ligatures w14:val="none"/>
+        </w:rPr>
+      </w:pPr>
+      <w:r>
+        <w:rPr>
+          <w:rFonts w:ascii="Times New Roman" w:eastAsia="Times New Roman" w:hAnsi="Times New Roman" w:cs="Times New Roman"/>
+          <w:b/>
+          <w:bCs/>
+          <w:kern w:val="0"/>
+          <w:sz w:val="32"/>
+          <w:szCs w:val="32"/>
+          <w14:ligatures w14:val="none"/>
+        </w:rPr>
+        <w:t>Linter/</w:t>
+      </w:r>
+      <w:proofErr w:type="spellStart"/>
+      <w:r>
+        <w:rPr>
+          <w:rFonts w:ascii="Times New Roman" w:eastAsia="Times New Roman" w:hAnsi="Times New Roman" w:cs="Times New Roman"/>
+          <w:b/>
+          <w:bCs/>
+          <w:kern w:val="0"/>
+          <w:sz w:val="32"/>
+          <w:szCs w:val="32"/>
+          <w14:ligatures w14:val="none"/>
+        </w:rPr>
+        <w:t>Sast</w:t>
+      </w:r>
+      <w:proofErr w:type="spellEnd"/>
+      <w:r>
+        <w:rPr>
+          <w:rFonts w:ascii="Times New Roman" w:eastAsia="Times New Roman" w:hAnsi="Times New Roman" w:cs="Times New Roman"/>
+          <w:b/>
+          <w:bCs/>
+          <w:kern w:val="0"/>
+          <w:sz w:val="32"/>
+          <w:szCs w:val="32"/>
+          <w14:ligatures w14:val="none"/>
+        </w:rPr>
+        <w:t xml:space="preserve"> tool:</w:t>
+      </w:r>
+    </w:p>
+    <w:p>
+      <w:pPr>
+        <w:spacing w:before="100" w:beforeAutospacing="1" w:after="100" w:afterAutospacing="1" w:line="240" w:lineRule="auto"/>
+        <w:rPr>
+          <w:rFonts w:ascii="Times New Roman" w:eastAsia="Times New Roman" w:hAnsi="Times New Roman" w:cs="Times New Roman"/>
+          <w:kern w:val="0"/>
+          <w:sz w:val="24"/>
+          <w:szCs w:val="24"/>
+          <w14:ligatures w14:val="none"/>
+        </w:rPr>
+      </w:pPr>
+      <w:r>
+        <w:rPr>
+          <w:rFonts w:ascii="Times New Roman" w:eastAsia="Times New Roman" w:hAnsi="Times New Roman" w:cs="Times New Roman"/>
+          <w:kern w:val="0"/>
+          <w:sz w:val="24"/>
+          <w:szCs w:val="24"/>
+          <w14:ligatures w14:val="none"/>
+        </w:rPr>
+        <w:t xml:space="preserve">For configuring the linter in our project we first downloaded the </w:t>
+      </w:r>
+      <w:proofErr w:type="spellStart"/>
+      <w:r>
+        <w:rPr>
+          <w:rFonts w:ascii="Times New Roman" w:eastAsia="Times New Roman" w:hAnsi="Times New Roman" w:cs="Times New Roman"/>
+          <w:kern w:val="0"/>
+          <w:sz w:val="24"/>
+          <w:szCs w:val="24"/>
+          <w14:ligatures w14:val="none"/>
+        </w:rPr>
+        <w:t>vscode</w:t>
+      </w:r>
+      <w:proofErr w:type="spellEnd"/>
+      <w:r>
+        <w:rPr>
+          <w:rFonts w:ascii="Times New Roman" w:eastAsia="Times New Roman" w:hAnsi="Times New Roman" w:cs="Times New Roman"/>
+          <w:kern w:val="0"/>
+          <w:sz w:val="24"/>
+          <w:szCs w:val="24"/>
+          <w14:ligatures w14:val="none"/>
+        </w:rPr>
+        <w:t xml:space="preserve"> extension </w:t>
+      </w:r>
+      <w:proofErr w:type="spellStart"/>
+      <w:r>
+        <w:rPr>
+          <w:rFonts w:ascii="Times New Roman" w:eastAsia="Times New Roman" w:hAnsi="Times New Roman" w:cs="Times New Roman"/>
+          <w:i/>
+          <w:iCs/>
+          <w:kern w:val="0"/>
+          <w:sz w:val="24"/>
+          <w:szCs w:val="24"/>
+          <w14:ligatures w14:val="none"/>
+        </w:rPr>
+        <w:t>eslint</w:t>
+      </w:r>
+      <w:proofErr w:type="spellEnd"/>
+      <w:r>
+        <w:rPr>
+          <w:rFonts w:ascii="Times New Roman" w:eastAsia="Times New Roman" w:hAnsi="Times New Roman" w:cs="Times New Roman"/>
+          <w:i/>
+          <w:iCs/>
+          <w:kern w:val="0"/>
+          <w:sz w:val="24"/>
+          <w:szCs w:val="24"/>
+          <w14:ligatures w14:val="none"/>
+        </w:rPr>
+        <w:t xml:space="preserve"> </w:t>
+      </w:r>
+      <w:r>
+        <w:rPr>
+          <w:rFonts w:ascii="Times New Roman" w:eastAsia="Times New Roman" w:hAnsi="Times New Roman" w:cs="Times New Roman"/>
+          <w:kern w:val="0"/>
+          <w:sz w:val="24"/>
+          <w:szCs w:val="24"/>
+          <w14:ligatures w14:val="none"/>
+        </w:rPr>
+        <w:t xml:space="preserve">and then installed </w:t>
+      </w:r>
+      <w:proofErr w:type="spellStart"/>
+      <w:r>
+        <w:rPr>
+          <w:rFonts w:ascii="Times New Roman" w:eastAsia="Times New Roman" w:hAnsi="Times New Roman" w:cs="Times New Roman"/>
+          <w:kern w:val="0"/>
+          <w:sz w:val="24"/>
+          <w:szCs w:val="24"/>
+          <w14:ligatures w14:val="none"/>
+        </w:rPr>
+        <w:t>eslint</w:t>
+      </w:r>
+      <w:proofErr w:type="spellEnd"/>
+      <w:r>
+        <w:rPr>
+          <w:rFonts w:ascii="Times New Roman" w:eastAsia="Times New Roman" w:hAnsi="Times New Roman" w:cs="Times New Roman"/>
+          <w:kern w:val="0"/>
+          <w:sz w:val="24"/>
+          <w:szCs w:val="24"/>
+          <w14:ligatures w14:val="none"/>
+        </w:rPr>
+        <w:t xml:space="preserve"> into our </w:t>
+      </w:r>
+      <w:proofErr w:type="spellStart"/>
+      <w:r>
+        <w:rPr>
+          <w:rFonts w:ascii="Times New Roman" w:eastAsia="Times New Roman" w:hAnsi="Times New Roman" w:cs="Times New Roman"/>
+          <w:kern w:val="0"/>
+          <w:sz w:val="24"/>
+          <w:szCs w:val="24"/>
+          <w14:ligatures w14:val="none"/>
+        </w:rPr>
+        <w:t>projest</w:t>
+      </w:r>
+      <w:proofErr w:type="spellEnd"/>
+      <w:r>
+        <w:rPr>
+          <w:rFonts w:ascii="Times New Roman" w:eastAsia="Times New Roman" w:hAnsi="Times New Roman" w:cs="Times New Roman"/>
+          <w:kern w:val="0"/>
+          <w:sz w:val="24"/>
+          <w:szCs w:val="24"/>
+          <w14:ligatures w14:val="none"/>
+        </w:rPr>
+        <w:t xml:space="preserve"> using the command:</w:t>
+      </w:r>
+    </w:p>
+    <w:p>
+      <w:pPr>
+        <w:shd w:val="clear" w:color="auto" w:fill="1F1F1F"/>
+        <w:spacing w:after="0" w:line="285" w:lineRule="atLeast"/>
+        <w:rPr>
+          <w:rFonts w:ascii="Consolas" w:eastAsia="Times New Roman" w:hAnsi="Consolas" w:cs="Times New Roman"/>
+          <w:color w:val="9CDCFE"/>
+          <w:kern w:val="0"/>
+          <w:sz w:val="21"/>
+          <w:szCs w:val="21"/>
+          <w14:ligatures w14:val="none"/>
+        </w:rPr>
+      </w:pPr>
+      <w:proofErr w:type="spellStart"/>
+      <w:r>
+        <w:rPr>
+          <w:rFonts w:ascii="Consolas" w:eastAsia="Times New Roman" w:hAnsi="Consolas" w:cs="Times New Roman"/>
+          <w:color w:val="9CDCFE"/>
+          <w:kern w:val="0"/>
+          <w:sz w:val="21"/>
+          <w:szCs w:val="21"/>
+          <w14:ligatures w14:val="none"/>
+        </w:rPr>
+        <w:t>npm</w:t>
+      </w:r>
+      <w:proofErr w:type="spellEnd"/>
+      <w:r>
+        <w:rPr>
+          <w:rFonts w:ascii="Consolas" w:eastAsia="Times New Roman" w:hAnsi="Consolas" w:cs="Times New Roman"/>
+          <w:color w:val="CCCCCC"/>
+          <w:kern w:val="0"/>
+          <w:sz w:val="21"/>
+          <w:szCs w:val="21"/>
+          <w14:ligatures w14:val="none"/>
+        </w:rPr>
+        <w:t xml:space="preserve"> </w:t>
+      </w:r>
+      <w:proofErr w:type="spellStart"/>
+      <w:r>
+        <w:rPr>
+          <w:rFonts w:ascii="Consolas" w:eastAsia="Times New Roman" w:hAnsi="Consolas" w:cs="Times New Roman"/>
+          <w:color w:val="9CDCFE"/>
+          <w:kern w:val="0"/>
+          <w:sz w:val="21"/>
+          <w:szCs w:val="21"/>
+          <w14:ligatures w14:val="none"/>
+        </w:rPr>
+        <w:t>init</w:t>
+      </w:r>
+      <w:proofErr w:type="spellEnd"/>
+      <w:r>
+        <w:rPr>
+          <w:rFonts w:ascii="Consolas" w:eastAsia="Times New Roman" w:hAnsi="Consolas" w:cs="Times New Roman"/>
+          <w:color w:val="CCCCCC"/>
+          <w:kern w:val="0"/>
+          <w:sz w:val="21"/>
+          <w:szCs w:val="21"/>
+          <w14:ligatures w14:val="none"/>
+        </w:rPr>
+        <w:t xml:space="preserve"> @</w:t>
+      </w:r>
+      <w:r>
+        <w:rPr>
+          <w:rFonts w:ascii="Consolas" w:eastAsia="Times New Roman" w:hAnsi="Consolas" w:cs="Times New Roman"/>
+          <w:color w:val="9CDCFE"/>
+          <w:kern w:val="0"/>
+          <w:sz w:val="21"/>
+          <w:szCs w:val="21"/>
+          <w14:ligatures w14:val="none"/>
+        </w:rPr>
+        <w:t>eslint</w:t>
+      </w:r>
+      <w:r>
+        <w:rPr>
+          <w:rFonts w:ascii="Consolas" w:eastAsia="Times New Roman" w:hAnsi="Consolas" w:cs="Times New Roman"/>
+          <w:color w:val="D4D4D4"/>
+          <w:kern w:val="0"/>
+          <w:sz w:val="21"/>
+          <w:szCs w:val="21"/>
+          <w14:ligatures w14:val="none"/>
+        </w:rPr>
+        <w:t>/</w:t>
+      </w:r>
+      <w:r>
+        <w:rPr>
+          <w:rFonts w:ascii="Consolas" w:eastAsia="Times New Roman" w:hAnsi="Consolas" w:cs="Times New Roman"/>
+          <w:color w:val="9CDCFE"/>
+          <w:kern w:val="0"/>
+          <w:sz w:val="21"/>
+          <w:szCs w:val="21"/>
+          <w14:ligatures w14:val="none"/>
+        </w:rPr>
+        <w:t>config</w:t>
+      </w:r>
+    </w:p>
+    <w:p>
+      <w:pPr>
+        <w:spacing w:before="100" w:beforeAutospacing="1" w:after="100" w:afterAutospacing="1" w:line="240" w:lineRule="auto"/>
+        <w:rPr>
+          <w:rFonts w:ascii="Times New Roman" w:eastAsia="Times New Roman" w:hAnsi="Times New Roman" w:cs="Times New Roman"/>
+          <w:kern w:val="0"/>
+          <w:sz w:val="24"/>
+          <w:szCs w:val="24"/>
+          <w14:ligatures w14:val="none"/>
+        </w:rPr>
+      </w:pPr>
+      <w:r>
+        <w:rPr>
+          <w:rFonts w:ascii="Times New Roman" w:eastAsia="Times New Roman" w:hAnsi="Times New Roman" w:cs="Times New Roman"/>
+          <w:kern w:val="0"/>
+          <w:sz w:val="24"/>
+          <w:szCs w:val="24"/>
+          <w14:ligatures w14:val="none"/>
+        </w:rPr>
+        <w:t>After adding the tool we could do complete static analysis of our code using linter which provided us with information about errors present in our code.</w:t>
+      </w:r>
+      <w:r>
+        <w:rPr>
+          <w:rFonts w:ascii="Times New Roman" w:eastAsia="Times New Roman" w:hAnsi="Times New Roman" w:cs="Times New Roman"/>
+          <w:kern w:val="0"/>
+          <w:sz w:val="24"/>
+          <w:szCs w:val="24"/>
+          <w14:ligatures w14:val="none"/>
+        </w:rPr>
+        <w:t xml:space="preserve"> The following video shows the linter tool configured in our project:</w:t>
+      </w:r>
+    </w:p>
+    <w:p>
+      <w:pPr>
+        <w:spacing w:before="100" w:beforeAutospacing="1" w:after="100" w:afterAutospacing="1" w:line="240" w:lineRule="auto"/>
+        <w:rPr>
+          <w:rFonts w:ascii="Times New Roman" w:eastAsia="Times New Roman" w:hAnsi="Times New Roman" w:cs="Times New Roman"/>
+          <w:kern w:val="0"/>
+          <w:sz w:val="24"/>
+          <w:szCs w:val="24"/>
+          <w14:ligatures w14:val="none"/>
+        </w:rPr>
+      </w:pPr>
+      <w:hyperlink r:id="rId5" w:history="1">
+        <w:r>
+          <w:rPr>
+            <w:rStyle w:val="Hyperlink"/>
+            <w:rFonts w:ascii="Times New Roman" w:eastAsia="Times New Roman" w:hAnsi="Times New Roman" w:cs="Times New Roman"/>
+            <w:kern w:val="0"/>
+            <w:sz w:val="24"/>
+            <w:szCs w:val="24"/>
+            <w14:ligatures w14:val="none"/>
+          </w:rPr>
+          <w:t>https://www.loom.com/share/ff46b31b109c46809da66caa7fd84e2c</w:t>
+        </w:r>
+      </w:hyperlink>
+      <w:r>
+        <w:rPr>
+          <w:rFonts w:ascii="Times New Roman" w:eastAsia="Times New Roman" w:hAnsi="Times New Roman" w:cs="Times New Roman"/>
+          <w:kern w:val="0"/>
+          <w:sz w:val="24"/>
+          <w:szCs w:val="24"/>
+          <w14:ligatures w14:val="none"/>
+        </w:rPr>
+        <w:t xml:space="preserve"> </w:t>
       </w:r>
     </w:p>
     <w:p>
@@ -936,7 +1388,7 @@
                     </pic:cNvPicPr>
                   </pic:nvPicPr>
                   <pic:blipFill>
-                    <a:blip r:embed="rId5" cstate="print">
+                    <a:blip r:embed="rId6" cstate="print">
                       <a:extLst>
                         <a:ext uri="{28A0092B-C50C-407E-A947-70E740481C1C}">
                           <a14:useLocalDpi xmlns:a14="http://schemas.microsoft.com/office/drawing/2010/main" val="0"/>
@@ -1005,7 +1457,26 @@
           <w:sz w:val="24"/>
           <w:szCs w:val="24"/>
         </w:rPr>
-        <w:t>We created the Dockerfile for running tests smoothly. It runs tests for the unit testing and api testing.</w:t>
+        <w:lastRenderedPageBreak/>
+        <w:t xml:space="preserve">We created the Dockerfile for running tests smoothly. It runs tests for the unit testing and </w:t>
+      </w:r>
+      <w:proofErr w:type="spellStart"/>
+      <w:r>
+        <w:rPr>
+          <w:rFonts w:ascii="Times New Roman" w:hAnsi="Times New Roman" w:cs="Times New Roman"/>
+          <w:sz w:val="24"/>
+          <w:szCs w:val="24"/>
+        </w:rPr>
+        <w:t>api</w:t>
+      </w:r>
+      <w:proofErr w:type="spellEnd"/>
+      <w:r>
+        <w:rPr>
+          <w:rFonts w:ascii="Times New Roman" w:hAnsi="Times New Roman" w:cs="Times New Roman"/>
+          <w:sz w:val="24"/>
+          <w:szCs w:val="24"/>
+        </w:rPr>
+        <w:t xml:space="preserve"> testing.</w:t>
       </w:r>
     </w:p>
     <w:p>
@@ -1114,7 +1585,25 @@
           <w:sz w:val="24"/>
           <w:szCs w:val="24"/>
         </w:rPr>
-        <w:t>due to the default content-type being plain text so we had to add a header for configuring body content type as application/json.</w:t>
+        <w:t>due to the default content-type being plain text so we had to add a header for configuring body content type as application/</w:t>
+      </w:r>
+      <w:proofErr w:type="spellStart"/>
+      <w:r>
+        <w:rPr>
+          <w:rFonts w:ascii="Times New Roman" w:hAnsi="Times New Roman" w:cs="Times New Roman"/>
+          <w:sz w:val="24"/>
+          <w:szCs w:val="24"/>
+        </w:rPr>
+        <w:t>json</w:t>
+      </w:r>
+      <w:proofErr w:type="spellEnd"/>
+      <w:r>
+        <w:rPr>
+          <w:rFonts w:ascii="Times New Roman" w:hAnsi="Times New Roman" w:cs="Times New Roman"/>
+          <w:sz w:val="24"/>
+          <w:szCs w:val="24"/>
+        </w:rPr>
+        <w:t>.</w:t>
       </w:r>
     </w:p>
     <w:sectPr>
@@ -2083,6 +2572,29 @@
       </w:tblBorders>
     </w:tblPr>
   </w:style>
+  <w:style w:type="character" w:styleId="Hyperlink">
+    <w:name w:val="Hyperlink"/>
+    <w:basedOn w:val="DefaultParagraphFont"/>
+    <w:uiPriority w:val="99"/>
+    <w:unhideWhenUsed/>
+    <w:rsid w:val="00830D8C"/>
+    <w:rPr>
+      <w:color w:val="0563C1" w:themeColor="hyperlink"/>
+      <w:u w:val="single"/>
+    </w:rPr>
+  </w:style>
+  <w:style w:type="character" w:styleId="UnresolvedMention">
+    <w:name w:val="Unresolved Mention"/>
+    <w:basedOn w:val="DefaultParagraphFont"/>
+    <w:uiPriority w:val="99"/>
+    <w:semiHidden/>
+    <w:unhideWhenUsed/>
+    <w:rsid w:val="00830D8C"/>
+    <w:rPr>
+      <w:color w:val="605E5C"/>
+      <w:shd w:val="clear" w:color="auto" w:fill="E1DFDD"/>
+    </w:rPr>
+  </w:style>
 </w:styles>
 </file>
 

</xml_diff>